<commit_message>
Changes from feedback session
</commit_message>
<xml_diff>
--- a/STS4600_Outline_jl4ge.docx
+++ b/STS4600_Outline_jl4ge.docx
@@ -217,14 +217,7 @@
           <w:color w:val="212121"/>
           <w:szCs w:val="21"/>
         </w:rPr>
-        <w:t xml:space="preserve"> and a </w:t>
-      </w:r>
-      <w:r>
-        <w:rPr>
-          <w:color w:val="212121"/>
-          <w:szCs w:val="21"/>
-        </w:rPr>
-        <w:t>lot of the data collected is possibly extremely personal</w:t>
+        <w:t xml:space="preserve"> and a lot of the data collected is possibly extremely personal</w:t>
       </w:r>
     </w:p>
     <w:p>
@@ -771,6 +764,29 @@
         </w:rPr>
         <w:t>.</w:t>
       </w:r>
+      <w:r>
+        <w:rPr>
+          <w:color w:val="212121"/>
+          <w:szCs w:val="21"/>
+        </w:rPr>
+        <w:t xml:space="preserve"> (Mention/define whatever they want &amp; </w:t>
+      </w:r>
+      <w:r>
+        <w:rPr>
+          <w:color w:val="212121"/>
+          <w:szCs w:val="21"/>
+        </w:rPr>
+        <w:t>give examples</w:t>
+      </w:r>
+      <w:bookmarkStart w:id="6" w:name="_GoBack"/>
+      <w:bookmarkEnd w:id="6"/>
+      <w:r>
+        <w:rPr>
+          <w:color w:val="212121"/>
+          <w:szCs w:val="21"/>
+        </w:rPr>
+        <w:t>!!!!!!)</w:t>
+      </w:r>
     </w:p>
     <w:p>
       <w:pPr>
@@ -804,6 +820,17 @@
         </w:rPr>
         <w:t>Describe the reasons and evidence that support this claim. This section should be multiple paragraphs long, so for each planned paragraph:</w:t>
       </w:r>
+    </w:p>
+    <w:p>
+      <w:pPr>
+        <w:pStyle w:val="NormalWeb"/>
+        <w:shd w:val="clear" w:color="auto" w:fill="FFFFFF"/>
+        <w:spacing w:before="0" w:beforeAutospacing="0" w:after="150" w:afterAutospacing="0"/>
+        <w:rPr>
+          <w:color w:val="212121"/>
+          <w:szCs w:val="21"/>
+        </w:rPr>
+      </w:pPr>
     </w:p>
     <w:p>
       <w:pPr>
@@ -1313,20 +1340,17 @@
           <w:szCs w:val="21"/>
         </w:rPr>
       </w:pPr>
-      <w:bookmarkStart w:id="6" w:name="_Hlk493067115"/>
       <w:bookmarkStart w:id="7" w:name="_Hlk493067124"/>
-      <w:r>
-        <w:t>IoT devices present a huge amount of new information that can be analyzed using data mining</w:t>
-      </w:r>
-      <w:r>
-        <w:t xml:space="preserve"> and thus give companies more control of their customers privacy</w:t>
+      <w:bookmarkStart w:id="8" w:name="_Hlk493067115"/>
+      <w:r>
+        <w:t>IoT devices present a huge amount of new information that can be analyzed using data mining and thus give companies more control of their customers privacy</w:t>
       </w:r>
       <w:bookmarkEnd w:id="7"/>
       <w:r>
         <w:t>.</w:t>
       </w:r>
     </w:p>
-    <w:bookmarkEnd w:id="6"/>
+    <w:bookmarkEnd w:id="8"/>
     <w:p>
       <w:pPr>
         <w:pStyle w:val="NormalWeb"/>
@@ -1397,6 +1421,7 @@
           <w:color w:val="212121"/>
           <w:szCs w:val="21"/>
         </w:rPr>
+        <w:lastRenderedPageBreak/>
         <w:t>Through customer purchase history, Target sent pregnant women with baby clothes adds with a lot of accuracy. (</w:t>
       </w:r>
       <w:r>
@@ -1409,15 +1434,7 @@
         <w:fldChar w:fldCharType="separate"/>
       </w:r>
       <w:r>
-        <w:t xml:space="preserve">Corrigan, </w:t>
-      </w:r>
-      <w:proofErr w:type="spellStart"/>
-      <w:r>
-        <w:t>Craciun</w:t>
-      </w:r>
-      <w:proofErr w:type="spellEnd"/>
-      <w:r>
-        <w:t>, &amp; Powell, 2014)</w:t>
+        <w:t>Corrigan, Craciun, &amp; Powell, 2014)</w:t>
       </w:r>
       <w:r>
         <w:fldChar w:fldCharType="end"/>
@@ -1442,7 +1459,6 @@
           <w:color w:val="212121"/>
           <w:szCs w:val="21"/>
         </w:rPr>
-        <w:lastRenderedPageBreak/>
         <w:t>Netflix gave a prize to people who could predict ratings on other movies using ratings users gave on other movies</w:t>
       </w:r>
       <w:r>
@@ -1486,7 +1502,7 @@
         </w:rPr>
         <w:t xml:space="preserve"> </w:t>
       </w:r>
-      <w:bookmarkStart w:id="8" w:name="_Hlk493081981"/>
+      <w:bookmarkStart w:id="9" w:name="_Hlk493081981"/>
       <w:r>
         <w:rPr>
           <w:color w:val="212121"/>
@@ -1494,7 +1510,7 @@
         </w:rPr>
         <w:t>(Maybe remove)</w:t>
       </w:r>
-      <w:bookmarkEnd w:id="8"/>
+      <w:bookmarkEnd w:id="9"/>
     </w:p>
     <w:p>
       <w:pPr>
@@ -1570,8 +1586,6 @@
       <w:r>
         <w:t>s</w:t>
       </w:r>
-      <w:bookmarkStart w:id="9" w:name="_GoBack"/>
-      <w:bookmarkEnd w:id="9"/>
       <w:r>
         <w:t xml:space="preserve">Examples of potential uses </w:t>
       </w:r>
@@ -2351,6 +2365,7 @@
           <w:color w:val="212121"/>
           <w:szCs w:val="21"/>
         </w:rPr>
+        <w:lastRenderedPageBreak/>
         <w:t xml:space="preserve">If the information that IoT companies collect is misused, </w:t>
       </w:r>
       <w:r>
@@ -2380,7 +2395,6 @@
           <w:color w:val="212121"/>
           <w:szCs w:val="21"/>
         </w:rPr>
-        <w:lastRenderedPageBreak/>
         <w:t>Data mining can also give corporations more private information than what their users gave.</w:t>
       </w:r>
     </w:p>
@@ -3097,7 +3111,16 @@
           <w:sz w:val="24"/>
           <w:szCs w:val="24"/>
         </w:rPr>
-        <w:t xml:space="preserve">, G., &amp; Powell, A. M. (2014). How Does Target Know So Much About Its Customers? Utilizing Customer Analytics to Make Marketing Decisions. </w:t>
+        <w:t xml:space="preserve">, G., &amp; Powell, A. M. (2014). How Does </w:t>
+      </w:r>
+      <w:r>
+        <w:rPr>
+          <w:rFonts w:ascii="Times New Roman" w:hAnsi="Times New Roman" w:cs="Times New Roman"/>
+          <w:sz w:val="24"/>
+          <w:szCs w:val="24"/>
+        </w:rPr>
+        <w:lastRenderedPageBreak/>
+        <w:t xml:space="preserve">Target Know So Much About Its Customers? Utilizing Customer Analytics to Make Marketing Decisions. </w:t>
       </w:r>
       <w:r>
         <w:rPr>
@@ -3171,7 +3194,6 @@
           <w:sz w:val="24"/>
           <w:szCs w:val="24"/>
         </w:rPr>
-        <w:lastRenderedPageBreak/>
         <w:t xml:space="preserve">Donahue, L. K. (2006). Anglo-American Privacy and Surveillance. </w:t>
       </w:r>
       <w:r>

</xml_diff>

<commit_message>
Thesis changes for the second draft.
</commit_message>
<xml_diff>
--- a/STS4600_Outline_jl4ge.docx
+++ b/STS4600_Outline_jl4ge.docx
@@ -53,7 +53,14 @@
           <w:color w:val="212121"/>
           <w:szCs w:val="21"/>
         </w:rPr>
-        <w:t>9/4/2017</w:t>
+        <w:t>9/24</w:t>
+      </w:r>
+      <w:r>
+        <w:rPr>
+          <w:color w:val="212121"/>
+          <w:szCs w:val="21"/>
+        </w:rPr>
+        <w:t>/2017</w:t>
       </w:r>
     </w:p>
     <w:p>
@@ -548,22 +555,16 @@
           <w:szCs w:val="21"/>
         </w:rPr>
       </w:pPr>
-      <w:bookmarkStart w:id="3" w:name="_Hlk493012387"/>
-      <w:r>
-        <w:rPr>
-          <w:color w:val="212121"/>
-          <w:szCs w:val="21"/>
-        </w:rPr>
-        <w:t>Once corporations collect information from IoT devices about their users, they will pretty much exclusively control it</w:t>
+      <w:bookmarkStart w:id="3" w:name="_Hlk493012414"/>
+      <w:bookmarkStart w:id="4" w:name="_Hlk493012387"/>
+      <w:r>
+        <w:rPr>
+          <w:color w:val="212121"/>
+          <w:szCs w:val="21"/>
+        </w:rPr>
+        <w:t>The data collected by IoT devices though maybe not apparently sensitive can be used to infer private information and thus give corporations significant control over their users’ privacy.</w:t>
       </w:r>
       <w:bookmarkEnd w:id="3"/>
-      <w:r>
-        <w:rPr>
-          <w:color w:val="212121"/>
-          <w:szCs w:val="21"/>
-        </w:rPr>
-        <w:t>.</w:t>
-      </w:r>
     </w:p>
     <w:p>
       <w:pPr>
@@ -579,29 +580,21 @@
           <w:szCs w:val="21"/>
         </w:rPr>
       </w:pPr>
-      <w:bookmarkStart w:id="4" w:name="_Hlk493012414"/>
-      <w:r>
-        <w:rPr>
-          <w:color w:val="212121"/>
-          <w:szCs w:val="21"/>
-        </w:rPr>
-        <w:t>The data collected by IoT devices though maybe not apparently sensitive can be used to infer private information and thus give corporations significant control over their users</w:t>
-      </w:r>
-      <w:r>
-        <w:rPr>
-          <w:color w:val="212121"/>
-          <w:szCs w:val="21"/>
-        </w:rPr>
-        <w:t>’</w:t>
-      </w:r>
-      <w:r>
-        <w:rPr>
-          <w:color w:val="212121"/>
-          <w:szCs w:val="21"/>
-        </w:rPr>
-        <w:t xml:space="preserve"> privacy.</w:t>
+      <w:r>
+        <w:rPr>
+          <w:color w:val="212121"/>
+          <w:szCs w:val="21"/>
+        </w:rPr>
+        <w:t>Once corporations collect information from IoT devices about their users, they will pretty much exclusively control it</w:t>
       </w:r>
       <w:bookmarkEnd w:id="4"/>
+      <w:r>
+        <w:rPr>
+          <w:color w:val="212121"/>
+          <w:szCs w:val="21"/>
+        </w:rPr>
+        <w:t>.</w:t>
+      </w:r>
     </w:p>
     <w:p>
       <w:pPr>
@@ -643,22 +636,333 @@
           <w:color w:val="212121"/>
           <w:szCs w:val="21"/>
         </w:rPr>
-        <w:t>I</w:t>
-      </w:r>
-      <w:r>
-        <w:rPr>
-          <w:color w:val="212121"/>
-          <w:szCs w:val="21"/>
-        </w:rPr>
-        <w:t>I</w:t>
-      </w:r>
-      <w:r>
-        <w:rPr>
-          <w:color w:val="212121"/>
-          <w:szCs w:val="21"/>
-        </w:rPr>
+        <w:t>II.</w:t>
+      </w:r>
+      <w:r>
+        <w:rPr>
+          <w:color w:val="212121"/>
+          <w:szCs w:val="21"/>
+        </w:rPr>
+        <w:t xml:space="preserve"> </w:t>
+      </w:r>
+      <w:r>
+        <w:rPr>
+          <w:color w:val="212121"/>
+          <w:szCs w:val="21"/>
+        </w:rPr>
+        <w:t>Supporting Argument 1</w:t>
+      </w:r>
+    </w:p>
+    <w:p>
+      <w:pPr>
+        <w:pStyle w:val="NormalWeb"/>
+        <w:numPr>
+          <w:ilvl w:val="0"/>
+          <w:numId w:val="3"/>
+        </w:numPr>
+        <w:shd w:val="clear" w:color="auto" w:fill="FFFFFF"/>
+        <w:spacing w:before="0" w:beforeAutospacing="0" w:after="150" w:afterAutospacing="0"/>
+        <w:rPr>
+          <w:color w:val="212121"/>
+          <w:szCs w:val="21"/>
+        </w:rPr>
+      </w:pPr>
+      <w:r>
+        <w:rPr>
+          <w:color w:val="212121"/>
+          <w:szCs w:val="21"/>
+        </w:rPr>
+        <w:t>Define this section’s claim. How does it relate to your overall claim?</w:t>
+      </w:r>
+    </w:p>
+    <w:p>
+      <w:pPr>
+        <w:pStyle w:val="NormalWeb"/>
+        <w:numPr>
+          <w:ilvl w:val="1"/>
+          <w:numId w:val="3"/>
+        </w:numPr>
+        <w:shd w:val="clear" w:color="auto" w:fill="FFFFFF"/>
+        <w:spacing w:before="0" w:beforeAutospacing="0" w:after="150" w:afterAutospacing="0"/>
+        <w:rPr>
+          <w:color w:val="212121"/>
+          <w:szCs w:val="21"/>
+        </w:rPr>
+      </w:pPr>
+      <w:r>
+        <w:rPr>
+          <w:color w:val="212121"/>
+          <w:szCs w:val="21"/>
+        </w:rPr>
+        <w:lastRenderedPageBreak/>
+        <w:t xml:space="preserve">The data collected by IoT devices though maybe not </w:t>
+      </w:r>
+      <w:r>
+        <w:rPr>
+          <w:color w:val="212121"/>
+          <w:szCs w:val="21"/>
+        </w:rPr>
+        <w:t>apparently sensitive</w:t>
+      </w:r>
+      <w:r>
+        <w:rPr>
+          <w:color w:val="212121"/>
+          <w:szCs w:val="21"/>
+        </w:rPr>
+        <w:t xml:space="preserve"> can be used to infer private information</w:t>
+      </w:r>
+      <w:r>
+        <w:rPr>
+          <w:color w:val="212121"/>
+          <w:szCs w:val="21"/>
+        </w:rPr>
+        <w:t xml:space="preserve"> and thus give c</w:t>
+      </w:r>
+      <w:r>
+        <w:rPr>
+          <w:color w:val="212121"/>
+          <w:szCs w:val="21"/>
+        </w:rPr>
+        <w:t xml:space="preserve">orporations </w:t>
+      </w:r>
+      <w:r>
+        <w:rPr>
+          <w:color w:val="212121"/>
+          <w:szCs w:val="21"/>
+        </w:rPr>
+        <w:t xml:space="preserve">significant </w:t>
+      </w:r>
+      <w:r>
+        <w:rPr>
+          <w:color w:val="212121"/>
+          <w:szCs w:val="21"/>
+        </w:rPr>
+        <w:t>control over their users</w:t>
+      </w:r>
+      <w:r>
+        <w:rPr>
+          <w:color w:val="212121"/>
+          <w:szCs w:val="21"/>
+        </w:rPr>
+        <w:t>’</w:t>
+      </w:r>
+      <w:r>
+        <w:rPr>
+          <w:color w:val="212121"/>
+          <w:szCs w:val="21"/>
+        </w:rPr>
+        <w:t xml:space="preserve"> </w:t>
+      </w:r>
+      <w:r>
+        <w:rPr>
+          <w:color w:val="212121"/>
+          <w:szCs w:val="21"/>
+        </w:rPr>
+        <w:t>privacy.</w:t>
+      </w:r>
+      <w:r>
+        <w:rPr>
+          <w:color w:val="212121"/>
+          <w:szCs w:val="21"/>
+        </w:rPr>
+        <w:t xml:space="preserve"> </w:t>
+      </w:r>
+    </w:p>
+    <w:p>
+      <w:pPr>
+        <w:pStyle w:val="NormalWeb"/>
+        <w:shd w:val="clear" w:color="auto" w:fill="FFFFFF"/>
+        <w:spacing w:before="0" w:beforeAutospacing="0" w:after="150" w:afterAutospacing="0"/>
+        <w:ind w:left="1440" w:hanging="360"/>
+        <w:rPr>
+          <w:color w:val="212121"/>
+          <w:szCs w:val="21"/>
+        </w:rPr>
+      </w:pPr>
+      <w:r>
+        <w:rPr>
+          <w:color w:val="212121"/>
+          <w:szCs w:val="21"/>
+        </w:rPr>
+        <w:t>B.</w:t>
+      </w:r>
+      <w:r>
+        <w:rPr>
+          <w:color w:val="212121"/>
+          <w:szCs w:val="21"/>
+        </w:rPr>
+        <w:t xml:space="preserve"> </w:t>
+      </w:r>
+      <w:r>
+        <w:rPr>
+          <w:color w:val="212121"/>
+          <w:szCs w:val="21"/>
+        </w:rPr>
+        <w:t>Describe the reasons and evidence that support this claim. This section should be multiple paragraphs long, so for each planned paragraph:</w:t>
+      </w:r>
+    </w:p>
+    <w:p>
+      <w:pPr>
+        <w:pStyle w:val="NormalWeb"/>
+        <w:shd w:val="clear" w:color="auto" w:fill="FFFFFF"/>
+        <w:spacing w:before="0" w:beforeAutospacing="0" w:after="150" w:afterAutospacing="0"/>
+        <w:ind w:left="2160" w:hanging="360"/>
+        <w:rPr>
+          <w:color w:val="212121"/>
+          <w:szCs w:val="21"/>
+        </w:rPr>
+      </w:pPr>
+      <w:r>
+        <w:rPr>
+          <w:color w:val="212121"/>
+          <w:szCs w:val="21"/>
+        </w:rPr>
+        <w:t>a.</w:t>
+      </w:r>
+      <w:r>
+        <w:rPr>
+          <w:color w:val="212121"/>
+          <w:szCs w:val="21"/>
+        </w:rPr>
+        <w:t xml:space="preserve"> </w:t>
+      </w:r>
+      <w:r>
+        <w:rPr>
+          <w:color w:val="212121"/>
+          <w:szCs w:val="21"/>
+        </w:rPr>
+        <w:t>Write a complete sentence as the topic sentence (claim) of the paragraph.</w:t>
+      </w:r>
+    </w:p>
+    <w:p>
+      <w:pPr>
+        <w:pStyle w:val="NormalWeb"/>
+        <w:numPr>
+          <w:ilvl w:val="0"/>
+          <w:numId w:val="12"/>
+        </w:numPr>
+        <w:shd w:val="clear" w:color="auto" w:fill="FFFFFF"/>
+        <w:spacing w:before="0" w:beforeAutospacing="0" w:after="150" w:afterAutospacing="0"/>
+        <w:rPr>
+          <w:color w:val="212121"/>
+          <w:szCs w:val="21"/>
+        </w:rPr>
+      </w:pPr>
+      <w:r>
+        <w:rPr>
+          <w:color w:val="212121"/>
+          <w:szCs w:val="21"/>
+        </w:rPr>
+        <w:t xml:space="preserve">Companies can use </w:t>
+      </w:r>
+      <w:r>
+        <w:rPr>
+          <w:color w:val="212121"/>
+          <w:szCs w:val="21"/>
+        </w:rPr>
+        <w:t xml:space="preserve">Data Mining to </w:t>
+      </w:r>
+      <w:r>
+        <w:rPr>
+          <w:color w:val="212121"/>
+          <w:szCs w:val="21"/>
+        </w:rPr>
+        <w:t>infer additional information from large data sets</w:t>
+      </w:r>
+      <w:r>
+        <w:rPr>
+          <w:color w:val="212121"/>
+          <w:szCs w:val="21"/>
+        </w:rPr>
+        <w:t xml:space="preserve"> they have about their customers</w:t>
+      </w:r>
+    </w:p>
+    <w:p>
+      <w:pPr>
+        <w:pStyle w:val="NormalWeb"/>
+        <w:numPr>
+          <w:ilvl w:val="0"/>
+          <w:numId w:val="12"/>
+        </w:numPr>
+        <w:shd w:val="clear" w:color="auto" w:fill="FFFFFF"/>
+        <w:spacing w:before="0" w:beforeAutospacing="0" w:after="150" w:afterAutospacing="0"/>
+        <w:rPr>
+          <w:color w:val="212121"/>
+          <w:szCs w:val="21"/>
+        </w:rPr>
+      </w:pPr>
+      <w:r>
+        <w:rPr>
+          <w:color w:val="212121"/>
+          <w:szCs w:val="21"/>
+        </w:rPr>
+        <w:t xml:space="preserve">Corporations are </w:t>
+      </w:r>
+      <w:r>
+        <w:rPr>
+          <w:color w:val="212121"/>
+          <w:szCs w:val="21"/>
+        </w:rPr>
+        <w:t>using</w:t>
+      </w:r>
+      <w:r>
+        <w:rPr>
+          <w:color w:val="212121"/>
+          <w:szCs w:val="21"/>
+        </w:rPr>
+        <w:t xml:space="preserve"> data mining on the information that they have</w:t>
+      </w:r>
+      <w:r>
+        <w:rPr>
+          <w:color w:val="212121"/>
+          <w:szCs w:val="21"/>
+        </w:rPr>
+        <w:t xml:space="preserve"> to infer private information</w:t>
+      </w:r>
+    </w:p>
+    <w:p>
+      <w:pPr>
+        <w:pStyle w:val="NormalWeb"/>
+        <w:numPr>
+          <w:ilvl w:val="0"/>
+          <w:numId w:val="12"/>
+        </w:numPr>
+        <w:shd w:val="clear" w:color="auto" w:fill="FFFFFF"/>
+        <w:spacing w:before="0" w:beforeAutospacing="0" w:after="150" w:afterAutospacing="0"/>
+        <w:rPr>
+          <w:color w:val="212121"/>
+          <w:szCs w:val="21"/>
+        </w:rPr>
+      </w:pPr>
+      <w:bookmarkStart w:id="6" w:name="_Hlk493067124"/>
+      <w:bookmarkStart w:id="7" w:name="_Hlk493067115"/>
+      <w:r>
+        <w:t>IoT devices present a huge amount of new information that can be analyzed using data mining and thus give companies more control of their customers privacy</w:t>
+      </w:r>
+      <w:bookmarkEnd w:id="6"/>
+      <w:r>
         <w:t>.</w:t>
       </w:r>
+    </w:p>
+    <w:bookmarkEnd w:id="7"/>
+    <w:p>
+      <w:pPr>
+        <w:pStyle w:val="NormalWeb"/>
+        <w:shd w:val="clear" w:color="auto" w:fill="FFFFFF"/>
+        <w:spacing w:before="0" w:beforeAutospacing="0" w:after="150" w:afterAutospacing="0"/>
+        <w:ind w:left="2160" w:hanging="360"/>
+        <w:rPr>
+          <w:color w:val="212121"/>
+          <w:szCs w:val="21"/>
+        </w:rPr>
+      </w:pPr>
+      <w:r>
+        <w:rPr>
+          <w:color w:val="212121"/>
+          <w:szCs w:val="21"/>
+        </w:rPr>
+        <w:t>b.</w:t>
+      </w:r>
       <w:r>
         <w:rPr>
           <w:color w:val="212121"/>
@@ -671,6 +975,254 @@
           <w:color w:val="212121"/>
           <w:szCs w:val="21"/>
         </w:rPr>
+        <w:t>Briefly describe the evidence you will use to support this claim, with citation(s).</w:t>
+      </w:r>
+    </w:p>
+    <w:p>
+      <w:pPr>
+        <w:pStyle w:val="NormalWeb"/>
+        <w:numPr>
+          <w:ilvl w:val="0"/>
+          <w:numId w:val="4"/>
+        </w:numPr>
+        <w:shd w:val="clear" w:color="auto" w:fill="FFFFFF"/>
+        <w:spacing w:before="0" w:beforeAutospacing="0" w:after="150" w:afterAutospacing="0"/>
+        <w:rPr>
+          <w:color w:val="212121"/>
+          <w:szCs w:val="21"/>
+        </w:rPr>
+      </w:pPr>
+      <w:r>
+        <w:t>When a hurricane is approaching, Walmart found that sales of beer increase (Keating, 2008).</w:t>
+      </w:r>
+    </w:p>
+    <w:p>
+      <w:pPr>
+        <w:pStyle w:val="NormalWeb"/>
+        <w:numPr>
+          <w:ilvl w:val="0"/>
+          <w:numId w:val="4"/>
+        </w:numPr>
+        <w:shd w:val="clear" w:color="auto" w:fill="FFFFFF"/>
+        <w:spacing w:before="0" w:beforeAutospacing="0" w:after="150" w:afterAutospacing="0"/>
+        <w:rPr>
+          <w:color w:val="212121"/>
+          <w:szCs w:val="21"/>
+        </w:rPr>
+      </w:pPr>
+      <w:r>
+        <w:rPr>
+          <w:color w:val="212121"/>
+          <w:szCs w:val="21"/>
+        </w:rPr>
+        <w:t>Through customer purchase history, Target sent pregnant women with baby clothes adds with a lot of accuracy. (</w:t>
+      </w:r>
+      <w:r>
+        <w:fldChar w:fldCharType="begin"/>
+      </w:r>
+      <w:r>
+        <w:instrText xml:space="preserve"> ADDIN ZOTERO_ITEM CSL_CITATION {"citationID":"a25ittc7bng","properties":{"formattedCitation":"(Corrigan, Craciun, &amp; Powell, 2014)","plainCitation":"(Corrigan, Craciun, &amp; Powell, 2014)"},"citationItems":[{"id":42,"uris":["http://zotero.org/users/local/vXPyDOlU/items/V9T3FP83"],"uri":["http://zotero.org/users/local/vXPyDOlU/items/V9T3FP83"],"itemData":{"id":42,"type":"article-journal","title":"How Does Target Know So Much About Its Customers? Utilizing Customer Analytics to Make Marketing Decisions","container-title":"Marketing Education Review","page":"159-166","volume":"24","issue":"2","source":"EBSCOhost","abstract":"Every time shoppers make a purchase at a store or browse a Web site, customer behavior is tracked, analyzed, and perhaps shared with other businesses. Target Corporation is a leader in analyzing vast amounts of data to identify buying patterns, improve customer satisfaction, predict future trends, select promotional strategies, and increase revenue. This case highlights a situation in which a teen girl unexpectedly received a maternity-specific mailer from Target and discusses the positive and negative aspects of this retailer's data mining program. The case focuses on the types of data needed to identify changes in consumer behavior, privacy issues that arise with data mining, and how customer analytics supports marketing decisions.","DOI":"10.2753/MER1052-8008240206","ISSN":"10528008","shortTitle":"How Does Target Know So Much About Its Customers?","journalAbbreviation":"Marketing Education Review","author":[{"family":"Corrigan","given":"Hope B."},{"family":"Craciun","given":"Georgiana"},{"family":"Powell","given":"Allison M."}],"issued":{"date-parts":[["2014"]],"season":"Summer"}}}],"schema":"https://github.com/citation-style-language/schema/raw/master/csl-citation.json"} </w:instrText>
+      </w:r>
+      <w:r>
+        <w:fldChar w:fldCharType="separate"/>
+      </w:r>
+      <w:r>
+        <w:t>Corrigan, Craciun, &amp; Powell, 2014)</w:t>
+      </w:r>
+      <w:r>
+        <w:fldChar w:fldCharType="end"/>
+      </w:r>
+    </w:p>
+    <w:p>
+      <w:pPr>
+        <w:pStyle w:val="NormalWeb"/>
+        <w:numPr>
+          <w:ilvl w:val="0"/>
+          <w:numId w:val="4"/>
+        </w:numPr>
+        <w:shd w:val="clear" w:color="auto" w:fill="FFFFFF"/>
+        <w:spacing w:before="0" w:beforeAutospacing="0" w:after="150" w:afterAutospacing="0"/>
+        <w:rPr>
+          <w:color w:val="212121"/>
+          <w:szCs w:val="21"/>
+        </w:rPr>
+      </w:pPr>
+      <w:r>
+        <w:rPr>
+          <w:color w:val="212121"/>
+          <w:szCs w:val="21"/>
+        </w:rPr>
+        <w:t>Netflix gave a prize to people who could predict ratings on other movies using ratings users gave on other movies</w:t>
+      </w:r>
+      <w:r>
+        <w:rPr>
+          <w:color w:val="212121"/>
+          <w:szCs w:val="21"/>
+        </w:rPr>
+        <w:t>.</w:t>
+      </w:r>
+      <w:r>
+        <w:rPr>
+          <w:color w:val="212121"/>
+          <w:szCs w:val="21"/>
+        </w:rPr>
+        <w:t xml:space="preserve"> (</w:t>
+      </w:r>
+      <w:r>
+        <w:t>Bennett</w:t>
+      </w:r>
+      <w:r>
+        <w:t xml:space="preserve"> &amp; Lanning</w:t>
+      </w:r>
+      <w:r>
+        <w:rPr>
+          <w:color w:val="212121"/>
+          <w:szCs w:val="21"/>
+        </w:rPr>
+        <w:t>, 2007</w:t>
+      </w:r>
+      <w:r>
+        <w:rPr>
+          <w:color w:val="212121"/>
+          <w:szCs w:val="21"/>
+        </w:rPr>
+        <w:t>)</w:t>
+      </w:r>
+      <w:r>
+        <w:rPr>
+          <w:color w:val="212121"/>
+          <w:szCs w:val="21"/>
+        </w:rPr>
+        <w:t xml:space="preserve"> </w:t>
+      </w:r>
+      <w:bookmarkStart w:id="8" w:name="_Hlk493081981"/>
+      <w:r>
+        <w:rPr>
+          <w:color w:val="212121"/>
+          <w:szCs w:val="21"/>
+        </w:rPr>
+        <w:t>(Maybe remove)</w:t>
+      </w:r>
+      <w:bookmarkEnd w:id="8"/>
+    </w:p>
+    <w:p>
+      <w:pPr>
+        <w:pStyle w:val="NormalWeb"/>
+        <w:numPr>
+          <w:ilvl w:val="0"/>
+          <w:numId w:val="4"/>
+        </w:numPr>
+        <w:shd w:val="clear" w:color="auto" w:fill="FFFFFF"/>
+        <w:spacing w:before="0" w:beforeAutospacing="0" w:after="150" w:afterAutospacing="0"/>
+        <w:rPr>
+          <w:color w:val="212121"/>
+          <w:szCs w:val="21"/>
+        </w:rPr>
+      </w:pPr>
+      <w:r>
+        <w:rPr>
+          <w:color w:val="212121"/>
+          <w:szCs w:val="21"/>
+        </w:rPr>
+        <w:t xml:space="preserve">Netflix is using data mining to find shows that will be popular. </w:t>
+      </w:r>
+      <w:r>
+        <w:rPr>
+          <w:color w:val="212121"/>
+          <w:szCs w:val="21"/>
+        </w:rPr>
+        <w:t>(</w:t>
+      </w:r>
+      <w:r>
+        <w:rPr>
+          <w:color w:val="212121"/>
+          <w:szCs w:val="21"/>
+        </w:rPr>
+        <w:t>RESEARCH</w:t>
+      </w:r>
+      <w:r>
+        <w:rPr>
+          <w:color w:val="212121"/>
+          <w:szCs w:val="21"/>
+        </w:rPr>
+        <w:t>)</w:t>
+      </w:r>
+      <w:r>
+        <w:rPr>
+          <w:color w:val="212121"/>
+          <w:szCs w:val="21"/>
+        </w:rPr>
+        <w:t xml:space="preserve"> </w:t>
+      </w:r>
+      <w:r>
+        <w:rPr>
+          <w:color w:val="212121"/>
+          <w:szCs w:val="21"/>
+        </w:rPr>
+        <w:t>(Maybe remove)</w:t>
+      </w:r>
+    </w:p>
+    <w:p>
+      <w:pPr>
+        <w:pStyle w:val="NormalWeb"/>
+        <w:numPr>
+          <w:ilvl w:val="0"/>
+          <w:numId w:val="4"/>
+        </w:numPr>
+        <w:shd w:val="clear" w:color="auto" w:fill="FFFFFF"/>
+        <w:spacing w:before="0" w:beforeAutospacing="0" w:after="150" w:afterAutospacing="0"/>
+        <w:rPr>
+          <w:color w:val="212121"/>
+          <w:szCs w:val="21"/>
+        </w:rPr>
+      </w:pPr>
+      <w:r>
+        <w:t>s</w:t>
+      </w:r>
+      <w:r>
+        <w:t xml:space="preserve">Examples of potential uses </w:t>
+      </w:r>
+      <w:r>
+        <w:t>of IoT and how data mining could be used.</w:t>
+      </w:r>
+    </w:p>
+    <w:p>
+      <w:pPr>
+        <w:pStyle w:val="NormalWeb"/>
+        <w:shd w:val="clear" w:color="auto" w:fill="FFFFFF"/>
+        <w:spacing w:before="0" w:beforeAutospacing="0" w:after="150" w:afterAutospacing="0"/>
+        <w:ind w:left="720" w:hanging="720"/>
+        <w:rPr>
+          <w:color w:val="212121"/>
+          <w:szCs w:val="21"/>
+        </w:rPr>
+      </w:pPr>
+      <w:r>
+        <w:rPr>
+          <w:color w:val="212121"/>
+          <w:szCs w:val="21"/>
+        </w:rPr>
+        <w:t>III</w:t>
+      </w:r>
+      <w:r>
+        <w:rPr>
+          <w:color w:val="212121"/>
+          <w:szCs w:val="21"/>
+        </w:rPr>
+        <w:t>.</w:t>
+      </w:r>
+      <w:r>
+        <w:rPr>
+          <w:color w:val="212121"/>
+          <w:szCs w:val="21"/>
+        </w:rPr>
+        <w:t xml:space="preserve"> </w:t>
+      </w:r>
+      <w:r>
+        <w:rPr>
+          <w:color w:val="212121"/>
+          <w:szCs w:val="21"/>
+        </w:rPr>
         <w:t xml:space="preserve">Supporting Argument </w:t>
       </w:r>
       <w:r>
@@ -678,7 +1230,7 @@
           <w:color w:val="212121"/>
           <w:szCs w:val="21"/>
         </w:rPr>
-        <w:t>1</w:t>
+        <w:t>2</w:t>
       </w:r>
     </w:p>
     <w:p>
@@ -733,59 +1285,7 @@
           <w:color w:val="212121"/>
           <w:szCs w:val="21"/>
         </w:rPr>
-        <w:lastRenderedPageBreak/>
-        <w:t>Once corporations collect information from IoT devices about their users, they will control it</w:t>
-      </w:r>
-      <w:r>
-        <w:rPr>
-          <w:color w:val="212121"/>
-          <w:szCs w:val="21"/>
-        </w:rPr>
-        <w:t xml:space="preserve"> with </w:t>
-      </w:r>
-      <w:r>
-        <w:rPr>
-          <w:color w:val="212121"/>
-          <w:szCs w:val="21"/>
-        </w:rPr>
-        <w:t>few</w:t>
-      </w:r>
-      <w:r>
-        <w:rPr>
-          <w:color w:val="212121"/>
-          <w:szCs w:val="21"/>
-        </w:rPr>
-        <w:t xml:space="preserve"> restrictions</w:t>
-      </w:r>
-      <w:r>
-        <w:rPr>
-          <w:color w:val="212121"/>
-          <w:szCs w:val="21"/>
-        </w:rPr>
-        <w:t>.</w:t>
-      </w:r>
-      <w:r>
-        <w:rPr>
-          <w:color w:val="212121"/>
-          <w:szCs w:val="21"/>
-        </w:rPr>
-        <w:t xml:space="preserve"> (Mention/define whatever they want &amp; </w:t>
-      </w:r>
-      <w:r>
-        <w:rPr>
-          <w:color w:val="212121"/>
-          <w:szCs w:val="21"/>
-        </w:rPr>
-        <w:t>give examples</w:t>
-      </w:r>
-      <w:bookmarkStart w:id="6" w:name="_GoBack"/>
-      <w:bookmarkEnd w:id="6"/>
-      <w:r>
-        <w:rPr>
-          <w:color w:val="212121"/>
-          <w:szCs w:val="21"/>
-        </w:rPr>
-        <w:t>!!!!!!)</w:t>
+        <w:t>Once corporations collect information from IoT devices about their users, they will control it with few restrictions. (Mention/define whatever they want &amp; give examples!!!!!!)</w:t>
       </w:r>
     </w:p>
     <w:p>
@@ -820,17 +1320,6 @@
         </w:rPr>
         <w:t>Describe the reasons and evidence that support this claim. This section should be multiple paragraphs long, so for each planned paragraph:</w:t>
       </w:r>
-    </w:p>
-    <w:p>
-      <w:pPr>
-        <w:pStyle w:val="NormalWeb"/>
-        <w:shd w:val="clear" w:color="auto" w:fill="FFFFFF"/>
-        <w:spacing w:before="0" w:beforeAutospacing="0" w:after="150" w:afterAutospacing="0"/>
-        <w:rPr>
-          <w:color w:val="212121"/>
-          <w:szCs w:val="21"/>
-        </w:rPr>
-      </w:pPr>
     </w:p>
     <w:p>
       <w:pPr>
@@ -884,47 +1373,7 @@
           <w:color w:val="212121"/>
           <w:szCs w:val="21"/>
         </w:rPr>
-        <w:t>As of now s</w:t>
-      </w:r>
-      <w:r>
-        <w:rPr>
-          <w:color w:val="212121"/>
-          <w:szCs w:val="21"/>
-        </w:rPr>
-        <w:t>earch engines collect information about their users and pretty much exclusively control that information</w:t>
-      </w:r>
-    </w:p>
-    <w:p>
-      <w:pPr>
-        <w:pStyle w:val="NormalWeb"/>
-        <w:shd w:val="clear" w:color="auto" w:fill="FFFFFF"/>
-        <w:spacing w:before="0" w:beforeAutospacing="0" w:after="150" w:afterAutospacing="0"/>
-        <w:ind w:left="2160" w:hanging="360"/>
-        <w:rPr>
-          <w:color w:val="212121"/>
-          <w:szCs w:val="21"/>
-        </w:rPr>
-      </w:pPr>
-      <w:r>
-        <w:rPr>
-          <w:color w:val="212121"/>
-          <w:szCs w:val="21"/>
-        </w:rPr>
-        <w:t>b.</w:t>
-      </w:r>
-      <w:r>
-        <w:rPr>
-          <w:color w:val="212121"/>
-          <w:szCs w:val="21"/>
-        </w:rPr>
-        <w:t xml:space="preserve"> </w:t>
-      </w:r>
-      <w:r>
-        <w:rPr>
-          <w:color w:val="212121"/>
-          <w:szCs w:val="21"/>
-        </w:rPr>
-        <w:t>Briefly describe the evidence you will use to support this claim, with citation(s).</w:t>
+        <w:t>As of now search engines collect information about their users and pretty much exclusively control that information</w:t>
       </w:r>
     </w:p>
     <w:p>
@@ -941,27 +1390,48 @@
           <w:szCs w:val="21"/>
         </w:rPr>
       </w:pPr>
-      <w:r>
-        <w:rPr>
-          <w:color w:val="212121"/>
-          <w:szCs w:val="21"/>
-        </w:rPr>
-        <w:t>Once search engines collect information about you they can do practically anything they want without significant legal ramifications. (</w:t>
-      </w:r>
-      <w:proofErr w:type="spellStart"/>
-      <w:r>
-        <w:t>Grimmelmann</w:t>
-      </w:r>
-      <w:proofErr w:type="spellEnd"/>
-      <w:r>
-        <w:t xml:space="preserve"> 2007</w:t>
-      </w:r>
-      <w:r>
-        <w:rPr>
-          <w:color w:val="212121"/>
-          <w:szCs w:val="21"/>
-        </w:rPr>
-        <w:t>)</w:t>
+      <w:bookmarkStart w:id="9" w:name="_Hlk494028193"/>
+      <w:r>
+        <w:rPr>
+          <w:color w:val="212121"/>
+          <w:szCs w:val="21"/>
+        </w:rPr>
+        <w:lastRenderedPageBreak/>
+        <w:t xml:space="preserve">Other companies like data brokers collect buy and sell personal information without many legal repercussions </w:t>
+      </w:r>
+    </w:p>
+    <w:bookmarkEnd w:id="9"/>
+    <w:p>
+      <w:pPr>
+        <w:pStyle w:val="NormalWeb"/>
+        <w:shd w:val="clear" w:color="auto" w:fill="FFFFFF"/>
+        <w:spacing w:before="0" w:beforeAutospacing="0" w:after="150" w:afterAutospacing="0"/>
+        <w:ind w:left="2160" w:hanging="360"/>
+        <w:rPr>
+          <w:color w:val="212121"/>
+          <w:szCs w:val="21"/>
+        </w:rPr>
+      </w:pPr>
+      <w:r>
+        <w:rPr>
+          <w:color w:val="212121"/>
+          <w:szCs w:val="21"/>
+        </w:rPr>
+        <w:t>b.</w:t>
+      </w:r>
+      <w:r>
+        <w:rPr>
+          <w:color w:val="212121"/>
+          <w:szCs w:val="21"/>
+        </w:rPr>
+        <w:t xml:space="preserve"> </w:t>
+      </w:r>
+      <w:r>
+        <w:rPr>
+          <w:color w:val="212121"/>
+          <w:szCs w:val="21"/>
+        </w:rPr>
+        <w:t>Briefly describe the evidence you will use to support this claim, with citation(s).</w:t>
       </w:r>
     </w:p>
     <w:p>
@@ -978,86 +1448,29 @@
           <w:szCs w:val="21"/>
         </w:rPr>
       </w:pPr>
+      <w:bookmarkStart w:id="10" w:name="_Hlk494021738"/>
+      <w:r>
+        <w:rPr>
+          <w:color w:val="212121"/>
+          <w:szCs w:val="21"/>
+        </w:rPr>
+        <w:t>Once search engines collect information about you they can do practically anything they want without significant legal ramifications. (</w:t>
+      </w:r>
       <w:proofErr w:type="spellStart"/>
       <w:r>
-        <w:rPr>
-          <w:color w:val="212121"/>
-          <w:szCs w:val="21"/>
-        </w:rPr>
-        <w:t>Aol</w:t>
+        <w:t>Grimmelmann</w:t>
       </w:r>
       <w:proofErr w:type="spellEnd"/>
       <w:r>
-        <w:rPr>
-          <w:color w:val="212121"/>
-          <w:szCs w:val="21"/>
-        </w:rPr>
-        <w:t xml:space="preserve"> released search results identified by user ID and people were identifiable from the results. </w:t>
-      </w:r>
-      <w:r>
-        <w:t>(</w:t>
-      </w:r>
-      <w:proofErr w:type="spellStart"/>
-      <w:r>
-        <w:t>Barbaro</w:t>
-      </w:r>
-      <w:proofErr w:type="spellEnd"/>
-      <w:r>
-        <w:t xml:space="preserve"> &amp; Zeller, 2006)</w:t>
-      </w:r>
-      <w:r>
-        <w:rPr>
-          <w:color w:val="212121"/>
-          <w:szCs w:val="21"/>
-        </w:rPr>
-        <w:t xml:space="preserve"> There were no legal ramifications for AOL.</w:t>
-      </w:r>
-    </w:p>
-    <w:p>
-      <w:pPr>
-        <w:pStyle w:val="NormalWeb"/>
-        <w:shd w:val="clear" w:color="auto" w:fill="FFFFFF"/>
-        <w:spacing w:before="0" w:beforeAutospacing="0" w:after="150" w:afterAutospacing="0"/>
-        <w:ind w:left="720" w:hanging="720"/>
-        <w:rPr>
-          <w:color w:val="212121"/>
-          <w:szCs w:val="21"/>
-        </w:rPr>
-      </w:pPr>
-      <w:r>
-        <w:rPr>
-          <w:color w:val="212121"/>
-          <w:szCs w:val="21"/>
-        </w:rPr>
-        <w:t>I</w:t>
-      </w:r>
-      <w:r>
-        <w:rPr>
-          <w:color w:val="212121"/>
-          <w:szCs w:val="21"/>
-        </w:rPr>
-        <w:t>I</w:t>
-      </w:r>
-      <w:r>
-        <w:rPr>
-          <w:color w:val="212121"/>
-          <w:szCs w:val="21"/>
-        </w:rPr>
-        <w:t>I.</w:t>
-      </w:r>
-      <w:r>
-        <w:rPr>
-          <w:color w:val="212121"/>
-          <w:szCs w:val="21"/>
-        </w:rPr>
-        <w:t xml:space="preserve"> </w:t>
-      </w:r>
-      <w:r>
-        <w:rPr>
-          <w:color w:val="212121"/>
-          <w:szCs w:val="21"/>
-        </w:rPr>
-        <w:t>Supporting Argument 2</w:t>
+        <w:t xml:space="preserve"> 2007</w:t>
+      </w:r>
+      <w:bookmarkEnd w:id="10"/>
+      <w:r>
+        <w:rPr>
+          <w:color w:val="212121"/>
+          <w:szCs w:val="21"/>
+        </w:rPr>
+        <w:t>)</w:t>
       </w:r>
     </w:p>
     <w:p>
@@ -1065,7 +1478,7 @@
         <w:pStyle w:val="NormalWeb"/>
         <w:numPr>
           <w:ilvl w:val="0"/>
-          <w:numId w:val="3"/>
+          <w:numId w:val="10"/>
         </w:numPr>
         <w:shd w:val="clear" w:color="auto" w:fill="FFFFFF"/>
         <w:spacing w:before="0" w:beforeAutospacing="0" w:after="150" w:afterAutospacing="0"/>
@@ -1074,178 +1487,49 @@
           <w:szCs w:val="21"/>
         </w:rPr>
       </w:pPr>
-      <w:r>
-        <w:rPr>
-          <w:color w:val="212121"/>
-          <w:szCs w:val="21"/>
-        </w:rPr>
-        <w:t>Define this section’s claim. How does it relate to your overall claim?</w:t>
-      </w:r>
-    </w:p>
-    <w:p>
-      <w:pPr>
-        <w:pStyle w:val="NormalWeb"/>
-        <w:numPr>
-          <w:ilvl w:val="1"/>
-          <w:numId w:val="3"/>
-        </w:numPr>
-        <w:shd w:val="clear" w:color="auto" w:fill="FFFFFF"/>
-        <w:spacing w:before="0" w:beforeAutospacing="0" w:after="150" w:afterAutospacing="0"/>
-        <w:rPr>
-          <w:color w:val="212121"/>
-          <w:szCs w:val="21"/>
-        </w:rPr>
-      </w:pPr>
-      <w:r>
-        <w:rPr>
-          <w:color w:val="212121"/>
-          <w:szCs w:val="21"/>
-        </w:rPr>
-        <w:t xml:space="preserve">The data collected by IoT devices though maybe not </w:t>
-      </w:r>
-      <w:r>
-        <w:rPr>
-          <w:color w:val="212121"/>
-          <w:szCs w:val="21"/>
-        </w:rPr>
-        <w:t>apparently sensitive</w:t>
-      </w:r>
-      <w:r>
-        <w:rPr>
-          <w:color w:val="212121"/>
-          <w:szCs w:val="21"/>
-        </w:rPr>
-        <w:t xml:space="preserve"> can be used to infer private information</w:t>
-      </w:r>
-      <w:r>
-        <w:rPr>
-          <w:color w:val="212121"/>
-          <w:szCs w:val="21"/>
-        </w:rPr>
-        <w:t xml:space="preserve"> and thus give c</w:t>
-      </w:r>
-      <w:r>
-        <w:rPr>
-          <w:color w:val="212121"/>
-          <w:szCs w:val="21"/>
-        </w:rPr>
-        <w:t xml:space="preserve">orporations </w:t>
-      </w:r>
-      <w:r>
-        <w:rPr>
-          <w:color w:val="212121"/>
-          <w:szCs w:val="21"/>
-        </w:rPr>
-        <w:t xml:space="preserve">significant </w:t>
-      </w:r>
-      <w:r>
-        <w:rPr>
-          <w:color w:val="212121"/>
-          <w:szCs w:val="21"/>
-        </w:rPr>
-        <w:t>control over their users</w:t>
-      </w:r>
-      <w:r>
-        <w:rPr>
-          <w:color w:val="212121"/>
-          <w:szCs w:val="21"/>
-        </w:rPr>
-        <w:t>’</w:t>
-      </w:r>
-      <w:r>
-        <w:rPr>
-          <w:color w:val="212121"/>
-          <w:szCs w:val="21"/>
-        </w:rPr>
-        <w:t xml:space="preserve"> </w:t>
-      </w:r>
-      <w:r>
-        <w:rPr>
-          <w:color w:val="212121"/>
-          <w:szCs w:val="21"/>
-        </w:rPr>
-        <w:t>privacy.</w:t>
-      </w:r>
-      <w:r>
-        <w:rPr>
-          <w:color w:val="212121"/>
-          <w:szCs w:val="21"/>
-        </w:rPr>
-        <w:t xml:space="preserve"> </w:t>
-      </w:r>
-    </w:p>
-    <w:p>
-      <w:pPr>
-        <w:pStyle w:val="NormalWeb"/>
-        <w:shd w:val="clear" w:color="auto" w:fill="FFFFFF"/>
-        <w:spacing w:before="0" w:beforeAutospacing="0" w:after="150" w:afterAutospacing="0"/>
-        <w:ind w:left="1440" w:hanging="360"/>
-        <w:rPr>
-          <w:color w:val="212121"/>
-          <w:szCs w:val="21"/>
-        </w:rPr>
-      </w:pPr>
-      <w:r>
-        <w:rPr>
-          <w:color w:val="212121"/>
-          <w:szCs w:val="21"/>
-        </w:rPr>
-        <w:t>B.</w:t>
-      </w:r>
-      <w:r>
-        <w:rPr>
-          <w:color w:val="212121"/>
-          <w:szCs w:val="21"/>
-        </w:rPr>
-        <w:t xml:space="preserve"> </w:t>
-      </w:r>
-      <w:r>
-        <w:rPr>
-          <w:color w:val="212121"/>
-          <w:szCs w:val="21"/>
-        </w:rPr>
-        <w:t>Describe the reasons and evidence that support this claim. This section should be multiple paragraphs long, so for each planned paragraph:</w:t>
-      </w:r>
-    </w:p>
-    <w:p>
-      <w:pPr>
-        <w:pStyle w:val="NormalWeb"/>
-        <w:shd w:val="clear" w:color="auto" w:fill="FFFFFF"/>
-        <w:spacing w:before="0" w:beforeAutospacing="0" w:after="150" w:afterAutospacing="0"/>
-        <w:ind w:left="2160" w:hanging="360"/>
-        <w:rPr>
-          <w:color w:val="212121"/>
-          <w:szCs w:val="21"/>
-        </w:rPr>
-      </w:pPr>
-      <w:r>
-        <w:rPr>
-          <w:color w:val="212121"/>
-          <w:szCs w:val="21"/>
-        </w:rPr>
-        <w:t>a.</w:t>
-      </w:r>
-      <w:r>
-        <w:rPr>
-          <w:color w:val="212121"/>
-          <w:szCs w:val="21"/>
-        </w:rPr>
-        <w:t xml:space="preserve"> </w:t>
-      </w:r>
-      <w:r>
-        <w:rPr>
-          <w:color w:val="212121"/>
-          <w:szCs w:val="21"/>
-        </w:rPr>
-        <w:t>Write a complete sentence as the topic sentence (claim) of the paragraph.</w:t>
-      </w:r>
+      <w:bookmarkStart w:id="11" w:name="_Hlk494028095"/>
+      <w:proofErr w:type="spellStart"/>
+      <w:r>
+        <w:rPr>
+          <w:color w:val="212121"/>
+          <w:szCs w:val="21"/>
+        </w:rPr>
+        <w:t>Aol</w:t>
+      </w:r>
+      <w:proofErr w:type="spellEnd"/>
+      <w:r>
+        <w:rPr>
+          <w:color w:val="212121"/>
+          <w:szCs w:val="21"/>
+        </w:rPr>
+        <w:t xml:space="preserve"> released search results identified by user ID and people were identifiable from the results. </w:t>
+      </w:r>
+      <w:r>
+        <w:t>(</w:t>
+      </w:r>
+      <w:proofErr w:type="spellStart"/>
+      <w:r>
+        <w:t>Barbaro</w:t>
+      </w:r>
+      <w:proofErr w:type="spellEnd"/>
+      <w:r>
+        <w:t xml:space="preserve"> &amp; Zeller, 2006)</w:t>
+      </w:r>
+      <w:r>
+        <w:rPr>
+          <w:color w:val="212121"/>
+          <w:szCs w:val="21"/>
+        </w:rPr>
+        <w:t xml:space="preserve"> There were no legal ramifications for AOL.</w:t>
+      </w:r>
+      <w:bookmarkEnd w:id="11"/>
     </w:p>
     <w:p>
       <w:pPr>
         <w:pStyle w:val="NormalWeb"/>
         <w:numPr>
           <w:ilvl w:val="0"/>
-          <w:numId w:val="12"/>
+          <w:numId w:val="10"/>
         </w:numPr>
         <w:shd w:val="clear" w:color="auto" w:fill="FFFFFF"/>
         <w:spacing w:before="0" w:beforeAutospacing="0" w:after="150" w:afterAutospacing="0"/>
@@ -1259,28 +1543,28 @@
           <w:color w:val="212121"/>
           <w:szCs w:val="21"/>
         </w:rPr>
-        <w:t xml:space="preserve">Companies can use </w:t>
-      </w:r>
-      <w:r>
-        <w:rPr>
-          <w:color w:val="212121"/>
-          <w:szCs w:val="21"/>
-        </w:rPr>
-        <w:t xml:space="preserve">Data Mining to </w:t>
-      </w:r>
-      <w:r>
-        <w:rPr>
-          <w:color w:val="212121"/>
-          <w:szCs w:val="21"/>
-        </w:rPr>
-        <w:t>infer additional information from large data sets</w:t>
-      </w:r>
-      <w:r>
-        <w:rPr>
-          <w:color w:val="212121"/>
-          <w:szCs w:val="21"/>
-        </w:rPr>
-        <w:t xml:space="preserve"> they have about their customers</w:t>
+        <w:t>Data brokers sell information to both companies and individuals</w:t>
+      </w:r>
+      <w:r>
+        <w:rPr>
+          <w:color w:val="212121"/>
+          <w:szCs w:val="21"/>
+        </w:rPr>
+        <w:t xml:space="preserve"> (</w:t>
+      </w:r>
+      <w:r>
+        <w:rPr>
+          <w:color w:val="212121"/>
+          <w:szCs w:val="21"/>
+        </w:rPr>
+        <w:t>F</w:t>
+      </w:r>
+      <w:r>
+        <w:rPr>
+          <w:color w:val="212121"/>
+          <w:szCs w:val="21"/>
+        </w:rPr>
+        <w:t>ederal Trade Commission, 2014).</w:t>
       </w:r>
     </w:p>
     <w:p>
@@ -1288,7 +1572,7 @@
         <w:pStyle w:val="NormalWeb"/>
         <w:numPr>
           <w:ilvl w:val="0"/>
-          <w:numId w:val="12"/>
+          <w:numId w:val="10"/>
         </w:numPr>
         <w:shd w:val="clear" w:color="auto" w:fill="FFFFFF"/>
         <w:spacing w:before="0" w:beforeAutospacing="0" w:after="150" w:afterAutospacing="0"/>
@@ -1298,90 +1582,25 @@
         </w:rPr>
       </w:pPr>
       <w:r>
-        <w:rPr>
-          <w:color w:val="212121"/>
-          <w:szCs w:val="21"/>
-        </w:rPr>
-        <w:t xml:space="preserve">Corporations are </w:t>
-      </w:r>
-      <w:r>
-        <w:rPr>
-          <w:color w:val="212121"/>
-          <w:szCs w:val="21"/>
-        </w:rPr>
-        <w:t>using</w:t>
-      </w:r>
-      <w:r>
-        <w:rPr>
-          <w:color w:val="212121"/>
-          <w:szCs w:val="21"/>
-        </w:rPr>
-        <w:t xml:space="preserve"> data mining on the information that they have</w:t>
-      </w:r>
-      <w:r>
-        <w:rPr>
-          <w:color w:val="212121"/>
-          <w:szCs w:val="21"/>
-        </w:rPr>
-        <w:t xml:space="preserve"> to infer private information</w:t>
-      </w:r>
-    </w:p>
-    <w:p>
-      <w:pPr>
-        <w:pStyle w:val="NormalWeb"/>
-        <w:numPr>
-          <w:ilvl w:val="0"/>
-          <w:numId w:val="12"/>
-        </w:numPr>
-        <w:shd w:val="clear" w:color="auto" w:fill="FFFFFF"/>
-        <w:spacing w:before="0" w:beforeAutospacing="0" w:after="150" w:afterAutospacing="0"/>
-        <w:rPr>
-          <w:color w:val="212121"/>
-          <w:szCs w:val="21"/>
-        </w:rPr>
-      </w:pPr>
-      <w:bookmarkStart w:id="7" w:name="_Hlk493067124"/>
-      <w:bookmarkStart w:id="8" w:name="_Hlk493067115"/>
-      <w:r>
-        <w:t>IoT devices present a huge amount of new information that can be analyzed using data mining and thus give companies more control of their customers privacy</w:t>
-      </w:r>
-      <w:bookmarkEnd w:id="7"/>
-      <w:r>
-        <w:t>.</w:t>
-      </w:r>
-    </w:p>
-    <w:bookmarkEnd w:id="8"/>
-    <w:p>
-      <w:pPr>
-        <w:pStyle w:val="NormalWeb"/>
-        <w:shd w:val="clear" w:color="auto" w:fill="FFFFFF"/>
-        <w:spacing w:before="0" w:beforeAutospacing="0" w:after="150" w:afterAutospacing="0"/>
-        <w:ind w:left="2160" w:hanging="360"/>
-        <w:rPr>
-          <w:color w:val="212121"/>
-          <w:szCs w:val="21"/>
-        </w:rPr>
-      </w:pPr>
-      <w:r>
-        <w:rPr>
-          <w:color w:val="212121"/>
-          <w:szCs w:val="21"/>
-        </w:rPr>
-        <w:t>b.</w:t>
-      </w:r>
-      <w:r>
-        <w:rPr>
-          <w:color w:val="212121"/>
-          <w:szCs w:val="21"/>
-        </w:rPr>
-        <w:t xml:space="preserve"> </w:t>
-      </w:r>
-      <w:r>
-        <w:rPr>
-          <w:color w:val="212121"/>
-          <w:szCs w:val="21"/>
-        </w:rPr>
-        <w:t>Briefly describe the evidence you will use to support this claim, with citation(s).</w:t>
+        <w:t xml:space="preserve">Data brokers sell information for different purposes including marketing, risk mitigation, and people search without hardly ever interacting with the people they collect information about </w:t>
+      </w:r>
+      <w:r>
+        <w:rPr>
+          <w:color w:val="000000" w:themeColor="text1"/>
+        </w:rPr>
+        <w:t>(F</w:t>
+      </w:r>
+      <w:r>
+        <w:rPr>
+          <w:color w:val="000000" w:themeColor="text1"/>
+        </w:rPr>
+        <w:t>ederal Trade Commission, 2014</w:t>
+      </w:r>
+      <w:r>
+        <w:rPr>
+          <w:color w:val="000000" w:themeColor="text1"/>
+        </w:rPr>
+        <w:t>).</w:t>
       </w:r>
     </w:p>
     <w:p>
@@ -1399,198 +1618,49 @@
         </w:rPr>
       </w:pPr>
       <w:r>
-        <w:t>When a hurricane is approaching, Walmart found that sales of beer increase (Keating, 2008).</w:t>
-      </w:r>
-    </w:p>
-    <w:p>
-      <w:pPr>
-        <w:pStyle w:val="NormalWeb"/>
-        <w:numPr>
-          <w:ilvl w:val="0"/>
-          <w:numId w:val="4"/>
-        </w:numPr>
-        <w:shd w:val="clear" w:color="auto" w:fill="FFFFFF"/>
-        <w:spacing w:before="0" w:beforeAutospacing="0" w:after="150" w:afterAutospacing="0"/>
-        <w:rPr>
-          <w:color w:val="212121"/>
-          <w:szCs w:val="21"/>
-        </w:rPr>
-      </w:pPr>
-      <w:r>
-        <w:rPr>
-          <w:color w:val="212121"/>
-          <w:szCs w:val="21"/>
-        </w:rPr>
-        <w:lastRenderedPageBreak/>
-        <w:t>Through customer purchase history, Target sent pregnant women with baby clothes adds with a lot of accuracy. (</w:t>
-      </w:r>
-      <w:r>
+        <w:rPr>
+          <w:color w:val="000000" w:themeColor="text1"/>
+        </w:rPr>
+        <w:t xml:space="preserve">With a few exceptions, there is no laws regulating the data broker industry in the United States </w:t>
+      </w:r>
+      <w:r>
+        <w:rPr>
+          <w:color w:val="000000" w:themeColor="text1"/>
+        </w:rPr>
         <w:fldChar w:fldCharType="begin"/>
       </w:r>
       <w:r>
-        <w:instrText xml:space="preserve"> ADDIN ZOTERO_ITEM CSL_CITATION {"citationID":"a25ittc7bng","properties":{"formattedCitation":"(Corrigan, Craciun, &amp; Powell, 2014)","plainCitation":"(Corrigan, Craciun, &amp; Powell, 2014)"},"citationItems":[{"id":42,"uris":["http://zotero.org/users/local/vXPyDOlU/items/V9T3FP83"],"uri":["http://zotero.org/users/local/vXPyDOlU/items/V9T3FP83"],"itemData":{"id":42,"type":"article-journal","title":"How Does Target Know So Much About Its Customers? Utilizing Customer Analytics to Make Marketing Decisions","container-title":"Marketing Education Review","page":"159-166","volume":"24","issue":"2","source":"EBSCOhost","abstract":"Every time shoppers make a purchase at a store or browse a Web site, customer behavior is tracked, analyzed, and perhaps shared with other businesses. Target Corporation is a leader in analyzing vast amounts of data to identify buying patterns, improve customer satisfaction, predict future trends, select promotional strategies, and increase revenue. This case highlights a situation in which a teen girl unexpectedly received a maternity-specific mailer from Target and discusses the positive and negative aspects of this retailer's data mining program. The case focuses on the types of data needed to identify changes in consumer behavior, privacy issues that arise with data mining, and how customer analytics supports marketing decisions.","DOI":"10.2753/MER1052-8008240206","ISSN":"10528008","shortTitle":"How Does Target Know So Much About Its Customers?","journalAbbreviation":"Marketing Education Review","author":[{"family":"Corrigan","given":"Hope B."},{"family":"Craciun","given":"Georgiana"},{"family":"Powell","given":"Allison M."}],"issued":{"date-parts":[["2014"]],"season":"Summer"}}}],"schema":"https://github.com/citation-style-language/schema/raw/master/csl-citation.json"} </w:instrText>
-      </w:r>
-      <w:r>
+        <w:rPr>
+          <w:color w:val="000000" w:themeColor="text1"/>
+        </w:rPr>
+        <w:instrText xml:space="preserve"> ADDIN ZOTERO_ITEM CSL_CITATION {"citationID":"a294m9rtpu1","properties":{"formattedCitation":"(Rostow, 2017)","plainCitation":"(Rostow, 2017)"},"citationItems":[{"id":70,"uris":["http://zotero.org/users/local/vXPyDOlU/items/N6Y8TBIQ"],"uri":["http://zotero.org/users/local/vXPyDOlU/items/N6Y8TBIQ"],"itemData":{"id":70,"type":"article-journal","title":"What Happens When an Acquaintance Buys Your Data?: A New Privacy Harm in the Age of Data Brokers","container-title":"Yale Journal on Regulation","page":"667-707","volume":"34","issue":"2","source":"EBSCOhost","abstract":"Data brokers have begun to sell consumer information to individual buyers looking to track the activities of romantic interests, professional contacts, and other people of interest. The types of data available for consumer purchase seem likely to expand over the next few years. This trend invites the emergence of a new type of privacy harm, \"relational control\"--the influence that a person can exert on another in their social or professional networks using covertly acquired private information. U.S. privacy laws do not protect consumers from the possibility of relational control. Moreover, few scholars have proposed reforms broad enough to address this problem. This Note surveys two frameworks which provide at least a starting point, and considers several other doctrinal shifts that might limit consumer vulnerability.","ISSN":"07419457","shortTitle":"What Happens When an Acquaintance Buys Your Data?","journalAbbreviation":"Yale Journal on Regulation","author":[{"family":"Rostow","given":"Theodore"}],"issued":{"date-parts":[["2017"]],"season":"Summer"}}}],"schema":"https://github.com/citation-style-language/schema/raw/master/csl-citation.json"} </w:instrText>
+      </w:r>
+      <w:r>
+        <w:rPr>
+          <w:color w:val="000000" w:themeColor="text1"/>
+        </w:rPr>
         <w:fldChar w:fldCharType="separate"/>
       </w:r>
       <w:r>
-        <w:t>Corrigan, Craciun, &amp; Powell, 2014)</w:t>
-      </w:r>
-      <w:r>
+        <w:t>(Rostow, 2017)</w:t>
+      </w:r>
+      <w:r>
+        <w:rPr>
+          <w:color w:val="000000" w:themeColor="text1"/>
+        </w:rPr>
         <w:fldChar w:fldCharType="end"/>
       </w:r>
-    </w:p>
-    <w:p>
-      <w:pPr>
-        <w:pStyle w:val="NormalWeb"/>
-        <w:numPr>
-          <w:ilvl w:val="0"/>
-          <w:numId w:val="4"/>
-        </w:numPr>
-        <w:shd w:val="clear" w:color="auto" w:fill="FFFFFF"/>
-        <w:spacing w:before="0" w:beforeAutospacing="0" w:after="150" w:afterAutospacing="0"/>
-        <w:rPr>
-          <w:color w:val="212121"/>
-          <w:szCs w:val="21"/>
-        </w:rPr>
-      </w:pPr>
-      <w:r>
-        <w:rPr>
-          <w:color w:val="212121"/>
-          <w:szCs w:val="21"/>
-        </w:rPr>
-        <w:t>Netflix gave a prize to people who could predict ratings on other movies using ratings users gave on other movies</w:t>
-      </w:r>
-      <w:r>
-        <w:rPr>
-          <w:color w:val="212121"/>
-          <w:szCs w:val="21"/>
+      <w:r>
+        <w:rPr>
+          <w:color w:val="000000" w:themeColor="text1"/>
         </w:rPr>
         <w:t>.</w:t>
       </w:r>
       <w:r>
         <w:rPr>
-          <w:color w:val="212121"/>
-          <w:szCs w:val="21"/>
-        </w:rPr>
-        <w:t xml:space="preserve"> (</w:t>
-      </w:r>
-      <w:r>
-        <w:t>Bennett</w:t>
-      </w:r>
-      <w:r>
-        <w:t xml:space="preserve"> &amp; Lanning</w:t>
-      </w:r>
-      <w:r>
-        <w:rPr>
-          <w:color w:val="212121"/>
-          <w:szCs w:val="21"/>
-        </w:rPr>
-        <w:t>, 2007</w:t>
-      </w:r>
-      <w:r>
-        <w:rPr>
-          <w:color w:val="212121"/>
-          <w:szCs w:val="21"/>
-        </w:rPr>
-        <w:t>)</w:t>
-      </w:r>
-      <w:r>
-        <w:rPr>
-          <w:color w:val="212121"/>
-          <w:szCs w:val="21"/>
-        </w:rPr>
-        <w:t xml:space="preserve"> </w:t>
-      </w:r>
-      <w:bookmarkStart w:id="9" w:name="_Hlk493081981"/>
-      <w:r>
-        <w:rPr>
-          <w:color w:val="212121"/>
-          <w:szCs w:val="21"/>
-        </w:rPr>
-        <w:t>(Maybe remove)</w:t>
-      </w:r>
-      <w:bookmarkEnd w:id="9"/>
-    </w:p>
-    <w:p>
-      <w:pPr>
-        <w:pStyle w:val="NormalWeb"/>
-        <w:numPr>
-          <w:ilvl w:val="0"/>
-          <w:numId w:val="4"/>
-        </w:numPr>
-        <w:shd w:val="clear" w:color="auto" w:fill="FFFFFF"/>
-        <w:spacing w:before="0" w:beforeAutospacing="0" w:after="150" w:afterAutospacing="0"/>
-        <w:rPr>
-          <w:color w:val="212121"/>
-          <w:szCs w:val="21"/>
-        </w:rPr>
-      </w:pPr>
-      <w:r>
-        <w:rPr>
-          <w:color w:val="212121"/>
-          <w:szCs w:val="21"/>
-        </w:rPr>
-        <w:t xml:space="preserve">Netflix is using data mining to find shows that will be popular. </w:t>
-      </w:r>
-      <w:r>
-        <w:rPr>
-          <w:color w:val="212121"/>
-          <w:szCs w:val="21"/>
-        </w:rPr>
-        <w:t>(</w:t>
-      </w:r>
-      <w:r>
-        <w:rPr>
-          <w:color w:val="212121"/>
-          <w:szCs w:val="21"/>
-        </w:rPr>
-        <w:t>RESEARCH</w:t>
-      </w:r>
-      <w:r>
-        <w:rPr>
-          <w:color w:val="212121"/>
-          <w:szCs w:val="21"/>
-        </w:rPr>
-        <w:t>)</w:t>
-      </w:r>
-      <w:r>
-        <w:rPr>
-          <w:color w:val="212121"/>
-          <w:szCs w:val="21"/>
-        </w:rPr>
-        <w:t xml:space="preserve"> </w:t>
-      </w:r>
-      <w:r>
-        <w:rPr>
-          <w:color w:val="212121"/>
-          <w:szCs w:val="21"/>
-        </w:rPr>
-        <w:t>(Maybe remove)</w:t>
-      </w:r>
-    </w:p>
-    <w:p>
-      <w:pPr>
-        <w:pStyle w:val="NormalWeb"/>
-        <w:numPr>
-          <w:ilvl w:val="0"/>
-          <w:numId w:val="4"/>
-        </w:numPr>
-        <w:shd w:val="clear" w:color="auto" w:fill="FFFFFF"/>
-        <w:spacing w:before="0" w:beforeAutospacing="0" w:after="150" w:afterAutospacing="0"/>
-        <w:rPr>
-          <w:color w:val="212121"/>
-          <w:szCs w:val="21"/>
-        </w:rPr>
-      </w:pPr>
-      <w:r>
-        <w:t>s</w:t>
-      </w:r>
-      <w:r>
-        <w:t xml:space="preserve">Examples of potential uses </w:t>
-      </w:r>
-      <w:r>
-        <w:t>of IoT and how data mining could be used.</w:t>
+          <w:color w:val="000000" w:themeColor="text1"/>
+        </w:rPr>
+        <w:t>j</w:t>
       </w:r>
     </w:p>
     <w:p>
@@ -2171,7 +2241,34 @@
         </w:rPr>
       </w:pPr>
       <w:r>
-        <w:t>Mention data breaches (RESEARCH)</w:t>
+        <w:lastRenderedPageBreak/>
+        <w:t xml:space="preserve">A few years ago, </w:t>
+      </w:r>
+      <w:proofErr w:type="spellStart"/>
+      <w:r>
+        <w:t>TRENDnet</w:t>
+      </w:r>
+      <w:proofErr w:type="spellEnd"/>
+      <w:r>
+        <w:t xml:space="preserve">, Inc. marketed and sold baby monitors, which are IoT devices, that were not so secure </w:t>
+      </w:r>
+      <w:r>
+        <w:fldChar w:fldCharType="begin"/>
+      </w:r>
+      <w:r>
+        <w:instrText xml:space="preserve"> ADDIN ZOTERO_ITEM CSL_CITATION {"citationID":"afk95qq8b2","properties":{"formattedCitation":"(Riga, 2017)","plainCitation":"(Riga, 2017)"},"citationItems":[{"id":91,"uris":["http://zotero.org/users/local/vXPyDOlU/items/67VFYD2P"],"uri":["http://zotero.org/users/local/vXPyDOlU/items/67VFYD2P"],"itemData":{"id":91,"type":"article-journal","title":"Two Breaches, Two Enforcement Actions, and a Ddos Attack: Data Security and the Rise of the Internet of Things","container-title":"Journal of Internet Law","page":"3-7","volume":"20","issue":"9","source":"EBSCOhost","abstract":"The article focuses on an increment in hacking and data theft provisions with introduction of Internet of Things (IOT) provisions. Topics include description of data breach for employees of health insurance firm Anthem that leads to false tax filing of employees; impact of computer hacking for employees data in the U.S. Office of Personnel Management (OPM); and concerns for IoT services prevalence such as Internet Protocol with distribution of distributed denial of service (DDoS) attacks.","ISSN":"10942904","shortTitle":"Two Breaches, Two Enforcement Actions, and a Ddos Attack","journalAbbreviation":"Journal of Internet Law","author":[{"family":"Riga","given":"Stephen A."}],"issued":{"date-parts":[["2017",3]]}}}],"schema":"https://github.com/citation-style-language/schema/raw/master/csl-citation.json"} </w:instrText>
+      </w:r>
+      <w:r>
+        <w:fldChar w:fldCharType="separate"/>
+      </w:r>
+      <w:r>
+        <w:t>(Riga, 2017)</w:t>
+      </w:r>
+      <w:r>
+        <w:fldChar w:fldCharType="end"/>
+      </w:r>
+      <w:r>
+        <w:t xml:space="preserve">. </w:t>
       </w:r>
     </w:p>
     <w:p>
@@ -2189,60 +2286,51 @@
         </w:rPr>
       </w:pPr>
       <w:r>
-        <w:rPr>
-          <w:color w:val="212121"/>
-          <w:szCs w:val="21"/>
-        </w:rPr>
-        <w:t>An IoT company sold b</w:t>
-      </w:r>
-      <w:r>
-        <w:rPr>
-          <w:color w:val="212121"/>
-          <w:szCs w:val="21"/>
-        </w:rPr>
-        <w:t>aby monitors</w:t>
-      </w:r>
-      <w:r>
-        <w:rPr>
-          <w:color w:val="212121"/>
-          <w:szCs w:val="21"/>
-        </w:rPr>
-        <w:t xml:space="preserve"> with </w:t>
-      </w:r>
-      <w:r>
-        <w:rPr>
-          <w:color w:val="212121"/>
-          <w:szCs w:val="21"/>
-        </w:rPr>
-        <w:t>little to no effort put into security and they were hacked</w:t>
-      </w:r>
-      <w:r>
-        <w:rPr>
-          <w:color w:val="212121"/>
-          <w:szCs w:val="21"/>
-        </w:rPr>
-        <w:t xml:space="preserve"> (</w:t>
-      </w:r>
-      <w:r>
-        <w:rPr>
-          <w:color w:val="212121"/>
-          <w:szCs w:val="21"/>
-        </w:rPr>
-        <w:t>RESEARCH</w:t>
-      </w:r>
-      <w:r>
-        <w:rPr>
-          <w:color w:val="212121"/>
-          <w:szCs w:val="21"/>
-        </w:rPr>
-        <w:t>)</w:t>
-      </w:r>
-      <w:r>
-        <w:rPr>
-          <w:color w:val="212121"/>
-          <w:szCs w:val="21"/>
-        </w:rPr>
-        <w:t xml:space="preserve"> This will be an example of not a great start and make similarities to previous technology companies.</w:t>
+        <w:t xml:space="preserve">When the baby cameras were hacked in 2012, the footage was posted on the internet and an investigation was launched that found that login information was not encrypted when it was being transmitted and thus capable of being read by attackers </w:t>
+      </w:r>
+      <w:r>
+        <w:fldChar w:fldCharType="begin"/>
+      </w:r>
+      <w:r>
+        <w:instrText xml:space="preserve"> ADDIN ZOTERO_ITEM CSL_CITATION {"citationID":"afk95qq8b2","properties":{"formattedCitation":"(Riga, 2017)","plainCitation":"(Riga, 2017)"},"citationItems":[{"id":91,"uris":["http://zotero.org/users/local/vXPyDOlU/items/67VFYD2P"],"uri":["http://zotero.org/users/local/vXPyDOlU/items/67VFYD2P"],"itemData":{"id":91,"type":"article-journal","title":"Two Breaches, Two Enforcement Actions, and a Ddos Attack: Data Security and the Rise of the Internet of Things","container-title":"Journal of Internet Law","page":"3-7","volume":"20","issue":"9","source":"EBSCOhost","abstract":"The article focuses on an increment in hacking and data theft provisions with introduction of Internet of Things (IOT) provisions. Topics include description of data breach for employees of health insurance firm Anthem that leads to false tax filing of employees; impact of computer hacking for employees data in the U.S. Office of Personnel Management (OPM); and concerns for IoT services prevalence such as Internet Protocol with distribution of distributed denial of service (DDoS) attacks.","ISSN":"10942904","shortTitle":"Two Breaches, Two Enforcement Actions, and a Ddos Attack","journalAbbreviation":"Journal of Internet Law","author":[{"family":"Riga","given":"Stephen A."}],"issued":{"date-parts":[["2017",3]]}}}],"schema":"https://github.com/citation-style-language/schema/raw/master/csl-citation.json"} </w:instrText>
+      </w:r>
+      <w:r>
+        <w:fldChar w:fldCharType="separate"/>
+      </w:r>
+      <w:r>
+        <w:t>(Riga, 2017)</w:t>
+      </w:r>
+      <w:r>
+        <w:fldChar w:fldCharType="end"/>
+      </w:r>
+    </w:p>
+    <w:p>
+      <w:pPr>
+        <w:pStyle w:val="NormalWeb"/>
+        <w:numPr>
+          <w:ilvl w:val="0"/>
+          <w:numId w:val="9"/>
+        </w:numPr>
+        <w:shd w:val="clear" w:color="auto" w:fill="FFFFFF"/>
+        <w:spacing w:before="0" w:beforeAutospacing="0" w:after="150" w:afterAutospacing="0"/>
+        <w:rPr>
+          <w:color w:val="212121"/>
+          <w:szCs w:val="21"/>
+        </w:rPr>
+      </w:pPr>
+      <w:r>
+        <w:t>This IoT face challenges to security that can prevent security measures from being put in place</w:t>
+      </w:r>
+      <w:r>
+        <w:t xml:space="preserve"> </w:t>
+      </w:r>
+      <w:bookmarkStart w:id="12" w:name="_GoBack"/>
+      <w:bookmarkEnd w:id="12"/>
+      <w:r>
+        <w:rPr>
+          <w:color w:val="000000" w:themeColor="text1"/>
+        </w:rPr>
+        <w:t>(Federal Trade Commission, 2015).</w:t>
       </w:r>
     </w:p>
     <w:p>
@@ -2365,7 +2453,6 @@
           <w:color w:val="212121"/>
           <w:szCs w:val="21"/>
         </w:rPr>
-        <w:lastRenderedPageBreak/>
         <w:t xml:space="preserve">If the information that IoT companies collect is misused, </w:t>
       </w:r>
       <w:r>
@@ -2800,6 +2887,7 @@
           <w:rFonts w:ascii="Times New Roman" w:hAnsi="Times New Roman" w:cs="Times New Roman"/>
           <w:sz w:val="24"/>
         </w:rPr>
+        <w:lastRenderedPageBreak/>
         <w:t xml:space="preserve">Bennett, J., &amp; Lanning, S. (2007, August). The </w:t>
       </w:r>
       <w:proofErr w:type="spellStart"/>
@@ -3111,16 +3199,7 @@
           <w:sz w:val="24"/>
           <w:szCs w:val="24"/>
         </w:rPr>
-        <w:t xml:space="preserve">, G., &amp; Powell, A. M. (2014). How Does </w:t>
-      </w:r>
-      <w:r>
-        <w:rPr>
-          <w:rFonts w:ascii="Times New Roman" w:hAnsi="Times New Roman" w:cs="Times New Roman"/>
-          <w:sz w:val="24"/>
-          <w:szCs w:val="24"/>
-        </w:rPr>
-        <w:lastRenderedPageBreak/>
-        <w:t xml:space="preserve">Target Know So Much About Its Customers? Utilizing Customer Analytics to Make Marketing Decisions. </w:t>
+        <w:t xml:space="preserve">, G., &amp; Powell, A. M. (2014). How Does Target Know So Much About Its Customers? Utilizing Customer Analytics to Make Marketing Decisions. </w:t>
       </w:r>
       <w:r>
         <w:rPr>
@@ -3353,8 +3432,8 @@
         </w:rPr>
         <w:t xml:space="preserve"> Staff Report. Retrieved from</w:t>
       </w:r>
-      <w:bookmarkStart w:id="10" w:name="OLE_LINK26"/>
-      <w:bookmarkStart w:id="11" w:name="OLE_LINK27"/>
+      <w:bookmarkStart w:id="13" w:name="OLE_LINK26"/>
+      <w:bookmarkStart w:id="14" w:name="OLE_LINK27"/>
       <w:r>
         <w:rPr>
           <w:rFonts w:ascii="Times New Roman" w:hAnsi="Times New Roman" w:cs="Times New Roman"/>
@@ -3374,8 +3453,8 @@
           <w:t>https://www.ftc.gov/system/files/documents/reports/federal-trade-commission-staff-report-november-2013-workshop-entitled-internet-things-privacy/150127iotrpt.pdf</w:t>
         </w:r>
       </w:hyperlink>
-      <w:bookmarkEnd w:id="10"/>
-      <w:bookmarkEnd w:id="11"/>
+      <w:bookmarkEnd w:id="13"/>
+      <w:bookmarkEnd w:id="14"/>
       <w:r>
         <w:rPr>
           <w:rFonts w:ascii="Times New Roman" w:hAnsi="Times New Roman" w:cs="Times New Roman"/>
@@ -3461,43 +3540,72 @@
     <w:p>
       <w:pPr>
         <w:pStyle w:val="ListParagraph"/>
+        <w:widowControl w:val="0"/>
         <w:numPr>
           <w:ilvl w:val="0"/>
           <w:numId w:val="10"/>
         </w:numPr>
-        <w:rPr>
-          <w:rFonts w:ascii="Times New Roman" w:hAnsi="Times New Roman" w:cs="Times New Roman"/>
-          <w:sz w:val="24"/>
-          <w:szCs w:val="24"/>
-        </w:rPr>
-      </w:pPr>
-      <w:r>
-        <w:rPr>
-          <w:rFonts w:ascii="Times New Roman" w:hAnsi="Times New Roman" w:cs="Times New Roman"/>
-          <w:b/>
+        <w:autoSpaceDE w:val="0"/>
+        <w:autoSpaceDN w:val="0"/>
+        <w:adjustRightInd w:val="0"/>
+        <w:spacing w:after="0" w:line="240" w:lineRule="auto"/>
+        <w:rPr>
+          <w:rFonts w:ascii="Times New Roman" w:hAnsi="Times New Roman" w:cs="Times New Roman"/>
+          <w:sz w:val="24"/>
+          <w:szCs w:val="24"/>
+        </w:rPr>
+      </w:pPr>
+      <w:r>
+        <w:rPr>
+          <w:rFonts w:ascii="Times New Roman" w:eastAsia="Times New Roman" w:hAnsi="Times New Roman" w:cs="Times New Roman"/>
+          <w:sz w:val="24"/>
+          <w:szCs w:val="24"/>
+        </w:rPr>
+        <w:t xml:space="preserve">Keating, B. (2008). Data Mining: What Is It and How Is It </w:t>
+      </w:r>
+      <w:proofErr w:type="gramStart"/>
+      <w:r>
+        <w:rPr>
+          <w:rFonts w:ascii="Times New Roman" w:eastAsia="Times New Roman" w:hAnsi="Times New Roman" w:cs="Times New Roman"/>
+          <w:sz w:val="24"/>
+          <w:szCs w:val="24"/>
+        </w:rPr>
+        <w:t>Used?.</w:t>
+      </w:r>
+      <w:proofErr w:type="gramEnd"/>
+      <w:r>
+        <w:rPr>
+          <w:rFonts w:ascii="Times New Roman" w:eastAsia="Times New Roman" w:hAnsi="Times New Roman" w:cs="Times New Roman"/>
+          <w:sz w:val="24"/>
+          <w:szCs w:val="24"/>
+        </w:rPr>
+        <w:t xml:space="preserve"> </w:t>
+      </w:r>
+      <w:r>
+        <w:rPr>
+          <w:rFonts w:ascii="Times New Roman" w:eastAsia="Times New Roman" w:hAnsi="Times New Roman" w:cs="Times New Roman"/>
           <w:i/>
           <w:sz w:val="24"/>
           <w:szCs w:val="24"/>
         </w:rPr>
-        <w:t>TODO – Find full article and make sure that the citation format is correct</w:t>
-      </w:r>
-      <w:r>
-        <w:rPr>
-          <w:rFonts w:ascii="Times New Roman" w:hAnsi="Times New Roman" w:cs="Times New Roman"/>
-          <w:b/>
+        <w:t xml:space="preserve">Journal of Business </w:t>
+      </w:r>
+      <w:r>
+        <w:rPr>
+          <w:rFonts w:ascii="Times New Roman" w:eastAsia="Times New Roman" w:hAnsi="Times New Roman" w:cs="Times New Roman"/>
           <w:i/>
           <w:sz w:val="24"/>
           <w:szCs w:val="24"/>
         </w:rPr>
-        <w:t xml:space="preserve"> </w:t>
-      </w:r>
-      <w:r>
-        <w:rPr>
-          <w:rFonts w:ascii="Times New Roman" w:hAnsi="Times New Roman" w:cs="Times New Roman"/>
-          <w:sz w:val="24"/>
-          <w:szCs w:val="24"/>
-        </w:rPr>
-        <w:t>Keating, B. (2008). The Journal of Business Forecasting; Flushing 27.3: 33-35.</w:t>
+        <w:t>Forecasting</w:t>
+      </w:r>
+      <w:r>
+        <w:rPr>
+          <w:rFonts w:ascii="Times New Roman" w:eastAsia="Times New Roman" w:hAnsi="Times New Roman" w:cs="Times New Roman"/>
+          <w:sz w:val="24"/>
+          <w:szCs w:val="24"/>
+        </w:rPr>
+        <w:t>, 27(3), 33 - 35.</w:t>
       </w:r>
     </w:p>
     <w:sectPr>

</xml_diff>